<commit_message>
TFS 16261 - WPOP as Analyst
git-tfs-id: [https://tfs.omnicloud.local/tfs/cco%20program/]$/eCoaching_V2;C44229
</commit_message>
<xml_diff>
--- a/Unit Test/DB/CCO_eCoaching_Log_Access_Control_DB_UTD.docx
+++ b/Unit Test/DB/CCO_eCoaching_Log_Access_Control_DB_UTD.docx
@@ -248,7 +248,7 @@
           <w:sz w:val="18"/>
           <w:szCs w:val="18"/>
         </w:rPr>
-        <w:t>October 28, 2019</w:t>
+        <w:t>December 12, 2019</w:t>
       </w:r>
       <w:r>
         <w:rPr>
@@ -615,7 +615,11 @@
               <w:right w:val="single" w:sz="6" w:space="0" w:color="C0C0C0"/>
             </w:tcBorders>
           </w:tcPr>
-          <w:p/>
+          <w:p>
+            <w:r>
+              <w:t>12/12/2019</w:t>
+            </w:r>
+          </w:p>
         </w:tc>
         <w:tc>
           <w:tcPr>
@@ -627,7 +631,11 @@
               <w:right w:val="single" w:sz="6" w:space="0" w:color="C0C0C0"/>
             </w:tcBorders>
           </w:tcPr>
-          <w:p/>
+          <w:p>
+            <w:r>
+              <w:t>3.0</w:t>
+            </w:r>
+          </w:p>
         </w:tc>
         <w:tc>
           <w:tcPr>
@@ -639,7 +647,23 @@
               <w:right w:val="single" w:sz="6" w:space="0" w:color="C0C0C0"/>
             </w:tcBorders>
           </w:tcPr>
-          <w:p/>
+          <w:p>
+            <w:r>
+              <w:t>TFS 16261</w:t>
+            </w:r>
+            <w:r>
+              <w:t xml:space="preserve"> </w:t>
+            </w:r>
+            <w:r>
+              <w:t>–</w:t>
+            </w:r>
+            <w:r>
+              <w:t xml:space="preserve"> </w:t>
+            </w:r>
+            <w:r>
+              <w:t>Add  job code WPOP12 to Analyst Role</w:t>
+            </w:r>
+          </w:p>
         </w:tc>
         <w:tc>
           <w:tcPr>
@@ -651,7 +675,11 @@
               <w:right w:val="single" w:sz="6" w:space="0" w:color="C0C0C0"/>
             </w:tcBorders>
           </w:tcPr>
-          <w:p/>
+          <w:p>
+            <w:r>
+              <w:t>Susmitha Palacherla</w:t>
+            </w:r>
+          </w:p>
         </w:tc>
       </w:tr>
       <w:tr>
@@ -1077,7 +1105,7 @@
           <w:r>
             <w:fldChar w:fldCharType="separate"/>
           </w:r>
-          <w:hyperlink w:anchor="_Toc23169287" w:history="1">
+          <w:hyperlink w:anchor="_Toc26959060" w:history="1">
             <w:r>
               <w:rPr>
                 <w:rStyle w:val="Hyperlink"/>
@@ -1120,7 +1148,7 @@
                 <w:noProof/>
                 <w:webHidden/>
               </w:rPr>
-              <w:instrText xml:space="preserve"> PAGEREF _Toc23169287 \h </w:instrText>
+              <w:instrText xml:space="preserve"> PAGEREF _Toc26959060 \h </w:instrText>
             </w:r>
             <w:r>
               <w:rPr>
@@ -1165,7 +1193,7 @@
               <w:szCs w:val="22"/>
             </w:rPr>
           </w:pPr>
-          <w:hyperlink w:anchor="_Toc23169288" w:history="1">
+          <w:hyperlink w:anchor="_Toc26959061" w:history="1">
             <w:r>
               <w:rPr>
                 <w:rStyle w:val="Hyperlink"/>
@@ -1208,7 +1236,95 @@
                 <w:noProof/>
                 <w:webHidden/>
               </w:rPr>
-              <w:instrText xml:space="preserve"> PAGEREF _Toc23169288 \h </w:instrText>
+              <w:instrText xml:space="preserve"> PAGEREF _Toc26959061 \h </w:instrText>
+            </w:r>
+            <w:r>
+              <w:rPr>
+                <w:noProof/>
+                <w:webHidden/>
+              </w:rPr>
+            </w:r>
+            <w:r>
+              <w:rPr>
+                <w:noProof/>
+                <w:webHidden/>
+              </w:rPr>
+              <w:fldChar w:fldCharType="separate"/>
+            </w:r>
+            <w:r>
+              <w:rPr>
+                <w:noProof/>
+                <w:webHidden/>
+              </w:rPr>
+              <w:t>6</w:t>
+            </w:r>
+            <w:r>
+              <w:rPr>
+                <w:noProof/>
+                <w:webHidden/>
+              </w:rPr>
+              <w:fldChar w:fldCharType="end"/>
+            </w:r>
+          </w:hyperlink>
+        </w:p>
+        <w:p>
+          <w:pPr>
+            <w:pStyle w:val="TOC2"/>
+            <w:tabs>
+              <w:tab w:val="left" w:pos="660"/>
+              <w:tab w:val="right" w:leader="dot" w:pos="13670"/>
+            </w:tabs>
+            <w:rPr>
+              <w:rFonts w:asciiTheme="minorHAnsi" w:eastAsiaTheme="minorEastAsia" w:hAnsiTheme="minorHAnsi" w:cstheme="minorBidi"/>
+              <w:noProof/>
+              <w:sz w:val="22"/>
+              <w:szCs w:val="22"/>
+            </w:rPr>
+          </w:pPr>
+          <w:hyperlink w:anchor="_Toc26959062" w:history="1">
+            <w:r>
+              <w:rPr>
+                <w:rStyle w:val="Hyperlink"/>
+                <w:noProof/>
+              </w:rPr>
+              <w:t>3.</w:t>
+            </w:r>
+            <w:r>
+              <w:rPr>
+                <w:rFonts w:asciiTheme="minorHAnsi" w:eastAsiaTheme="minorEastAsia" w:hAnsiTheme="minorHAnsi" w:cstheme="minorBidi"/>
+                <w:noProof/>
+                <w:sz w:val="22"/>
+                <w:szCs w:val="22"/>
+              </w:rPr>
+              <w:tab/>
+            </w:r>
+            <w:r>
+              <w:rPr>
+                <w:rStyle w:val="Hyperlink"/>
+                <w:noProof/>
+              </w:rPr>
+              <w:t>TFS 15859 – Add  job code WPOP12 to Analyst Role</w:t>
+            </w:r>
+            <w:r>
+              <w:rPr>
+                <w:noProof/>
+                <w:webHidden/>
+              </w:rPr>
+              <w:tab/>
+            </w:r>
+            <w:r>
+              <w:rPr>
+                <w:noProof/>
+                <w:webHidden/>
+              </w:rPr>
+              <w:fldChar w:fldCharType="begin"/>
+            </w:r>
+            <w:r>
+              <w:rPr>
+                <w:noProof/>
+                <w:webHidden/>
+              </w:rPr>
+              <w:instrText xml:space="preserve"> PAGEREF _Toc26959062 \h </w:instrText>
             </w:r>
             <w:r>
               <w:rPr>
@@ -1257,14 +1373,6 @@
           <w:sz w:val="18"/>
         </w:rPr>
       </w:pPr>
-    </w:p>
-    <w:p/>
-    <w:p/>
-    <w:p/>
-    <w:p/>
-    <w:p>
-      <w:bookmarkStart w:id="15" w:name="_GoBack"/>
-      <w:bookmarkEnd w:id="15"/>
     </w:p>
     <w:p/>
     <w:p/>
@@ -1297,6 +1405,11 @@
     <w:p/>
     <w:p/>
     <w:p/>
+    <w:p/>
+    <w:p/>
+    <w:p/>
+    <w:p/>
+    <w:p/>
     <w:p>
       <w:pPr>
         <w:pStyle w:val="Heading2"/>
@@ -1305,7 +1418,7 @@
           <w:numId w:val="2"/>
         </w:numPr>
       </w:pPr>
-      <w:bookmarkStart w:id="16" w:name="_Toc23169287"/>
+      <w:bookmarkStart w:id="15" w:name="_Toc26959060"/>
       <w:r>
         <w:t>TFS 7137</w:t>
       </w:r>
@@ -1315,7 +1428,7 @@
       <w:r>
         <w:t>Access Control during dashboards move to new architecture</w:t>
       </w:r>
-      <w:bookmarkEnd w:id="16"/>
+      <w:bookmarkEnd w:id="15"/>
     </w:p>
     <w:tbl>
       <w:tblPr>
@@ -4200,7 +4313,7 @@
           <w:numId w:val="2"/>
         </w:numPr>
       </w:pPr>
-      <w:bookmarkStart w:id="17" w:name="_Toc23169288"/>
+      <w:bookmarkStart w:id="16" w:name="_Toc26959061"/>
       <w:r>
         <w:t xml:space="preserve">TFS 15859 </w:t>
       </w:r>
@@ -4213,7 +4326,7 @@
       <w:r>
         <w:t>Add  job code WPOP12 to ARC Role</w:t>
       </w:r>
-      <w:bookmarkEnd w:id="17"/>
+      <w:bookmarkEnd w:id="16"/>
     </w:p>
     <w:tbl>
       <w:tblPr>
@@ -5196,6 +5309,1034 @@
     </w:p>
     <w:p>
       <w:pPr>
+        <w:pStyle w:val="Heading2"/>
+        <w:numPr>
+          <w:ilvl w:val="0"/>
+          <w:numId w:val="2"/>
+        </w:numPr>
+      </w:pPr>
+      <w:bookmarkStart w:id="17" w:name="_Toc26959062"/>
+      <w:r>
+        <w:t>TFS 16261</w:t>
+      </w:r>
+      <w:bookmarkStart w:id="18" w:name="_GoBack"/>
+      <w:bookmarkEnd w:id="18"/>
+      <w:r>
+        <w:t xml:space="preserve"> </w:t>
+      </w:r>
+      <w:r>
+        <w:t>–</w:t>
+      </w:r>
+      <w:r>
+        <w:t xml:space="preserve"> </w:t>
+      </w:r>
+      <w:r>
+        <w:t>Add  job code WPOP12 to Analyst Role</w:t>
+      </w:r>
+      <w:bookmarkEnd w:id="17"/>
+    </w:p>
+    <w:tbl>
+      <w:tblPr>
+        <w:tblW w:w="0" w:type="auto"/>
+        <w:tblInd w:w="-612" w:type="dxa"/>
+        <w:tblBorders>
+          <w:top w:val="single" w:sz="4" w:space="0" w:color="auto"/>
+          <w:left w:val="single" w:sz="4" w:space="0" w:color="auto"/>
+          <w:bottom w:val="single" w:sz="4" w:space="0" w:color="auto"/>
+          <w:right w:val="single" w:sz="4" w:space="0" w:color="auto"/>
+          <w:insideH w:val="single" w:sz="4" w:space="0" w:color="auto"/>
+          <w:insideV w:val="single" w:sz="4" w:space="0" w:color="auto"/>
+        </w:tblBorders>
+        <w:tblLayout w:type="fixed"/>
+        <w:tblLook w:val="0000" w:firstRow="0" w:lastRow="0" w:firstColumn="0" w:lastColumn="0" w:noHBand="0" w:noVBand="0"/>
+      </w:tblPr>
+      <w:tblGrid>
+        <w:gridCol w:w="2549"/>
+        <w:gridCol w:w="10455"/>
+      </w:tblGrid>
+      <w:tr>
+        <w:trPr>
+          <w:tblHeader/>
+        </w:trPr>
+        <w:tc>
+          <w:tcPr>
+            <w:tcW w:w="2549" w:type="dxa"/>
+            <w:shd w:val="solid" w:color="auto" w:fill="000000"/>
+          </w:tcPr>
+          <w:p>
+            <w:r>
+              <w:t>Item</w:t>
+            </w:r>
+          </w:p>
+        </w:tc>
+        <w:tc>
+          <w:tcPr>
+            <w:tcW w:w="10455" w:type="dxa"/>
+            <w:shd w:val="solid" w:color="auto" w:fill="000000"/>
+          </w:tcPr>
+          <w:p>
+            <w:r>
+              <w:t>Description</w:t>
+            </w:r>
+          </w:p>
+        </w:tc>
+      </w:tr>
+      <w:tr>
+        <w:tc>
+          <w:tcPr>
+            <w:tcW w:w="2549" w:type="dxa"/>
+          </w:tcPr>
+          <w:p>
+            <w:r>
+              <w:t>Test Case ID</w:t>
+            </w:r>
+          </w:p>
+        </w:tc>
+        <w:tc>
+          <w:tcPr>
+            <w:tcW w:w="10455" w:type="dxa"/>
+          </w:tcPr>
+          <w:p>
+            <w:r>
+              <w:t>3.0</w:t>
+            </w:r>
+          </w:p>
+        </w:tc>
+      </w:tr>
+      <w:tr>
+        <w:tc>
+          <w:tcPr>
+            <w:tcW w:w="2549" w:type="dxa"/>
+          </w:tcPr>
+          <w:p>
+            <w:r>
+              <w:lastRenderedPageBreak/>
+              <w:t>Change Type</w:t>
+            </w:r>
+          </w:p>
+        </w:tc>
+        <w:tc>
+          <w:tcPr>
+            <w:tcW w:w="10455" w:type="dxa"/>
+          </w:tcPr>
+          <w:p>
+            <w:r>
+              <w:t>Change Request</w:t>
+            </w:r>
+          </w:p>
+        </w:tc>
+      </w:tr>
+      <w:tr>
+        <w:trPr>
+          <w:trHeight w:val="125"/>
+        </w:trPr>
+        <w:tc>
+          <w:tcPr>
+            <w:tcW w:w="2549" w:type="dxa"/>
+          </w:tcPr>
+          <w:p>
+            <w:r>
+              <w:t>Change Description</w:t>
+            </w:r>
+          </w:p>
+        </w:tc>
+        <w:tc>
+          <w:tcPr>
+            <w:tcW w:w="10455" w:type="dxa"/>
+          </w:tcPr>
+          <w:p>
+            <w:r>
+              <w:t>Add WPOP12 to Analyst Role</w:t>
+            </w:r>
+          </w:p>
+        </w:tc>
+      </w:tr>
+      <w:tr>
+        <w:tc>
+          <w:tcPr>
+            <w:tcW w:w="2549" w:type="dxa"/>
+          </w:tcPr>
+          <w:p>
+            <w:r>
+              <w:t>Test Environment</w:t>
+            </w:r>
+          </w:p>
+        </w:tc>
+        <w:tc>
+          <w:tcPr>
+            <w:tcW w:w="10455" w:type="dxa"/>
+          </w:tcPr>
+          <w:p>
+            <w:r>
+              <w:t>eCoachingDev database on f3420-ecldbd01</w:t>
+            </w:r>
+          </w:p>
+        </w:tc>
+      </w:tr>
+      <w:tr>
+        <w:tc>
+          <w:tcPr>
+            <w:tcW w:w="2549" w:type="dxa"/>
+          </w:tcPr>
+          <w:p>
+            <w:r>
+              <w:t>Code Modules created/updated</w:t>
+            </w:r>
+          </w:p>
+        </w:tc>
+        <w:tc>
+          <w:tcPr>
+            <w:tcW w:w="10455" w:type="dxa"/>
+          </w:tcPr>
+          <w:p>
+            <w:r>
+              <w:t xml:space="preserve">Table </w:t>
+            </w:r>
+            <w:r>
+              <w:t>[EC].[UI_User_Role]</w:t>
+            </w:r>
+          </w:p>
+          <w:p>
+            <w:r>
+              <w:t xml:space="preserve">Fn </w:t>
+            </w:r>
+            <w:r>
+              <w:t>fn_strGetUserRole.sql</w:t>
+            </w:r>
+          </w:p>
+        </w:tc>
+      </w:tr>
+      <w:tr>
+        <w:tc>
+          <w:tcPr>
+            <w:tcW w:w="2549" w:type="dxa"/>
+          </w:tcPr>
+          <w:p/>
+        </w:tc>
+        <w:tc>
+          <w:tcPr>
+            <w:tcW w:w="10455" w:type="dxa"/>
+          </w:tcPr>
+          <w:p/>
+        </w:tc>
+      </w:tr>
+      <w:tr>
+        <w:tc>
+          <w:tcPr>
+            <w:tcW w:w="2549" w:type="dxa"/>
+          </w:tcPr>
+          <w:p>
+            <w:r>
+              <w:t>Notes</w:t>
+            </w:r>
+          </w:p>
+        </w:tc>
+        <w:tc>
+          <w:tcPr>
+            <w:tcW w:w="10455" w:type="dxa"/>
+          </w:tcPr>
+          <w:p>
+            <w:pPr>
+              <w:overflowPunct/>
+              <w:textAlignment w:val="auto"/>
+              <w:rPr>
+                <w:rFonts w:ascii="Courier New" w:hAnsi="Courier New" w:cs="Courier New"/>
+                <w:noProof/>
+                <w:color w:val="0000FF"/>
+              </w:rPr>
+            </w:pPr>
+          </w:p>
+          <w:p/>
+        </w:tc>
+      </w:tr>
+    </w:tbl>
+    <w:p/>
+    <w:tbl>
+      <w:tblPr>
+        <w:tblW w:w="13500" w:type="dxa"/>
+        <w:tblInd w:w="-612" w:type="dxa"/>
+        <w:tblBorders>
+          <w:top w:val="double" w:sz="4" w:space="0" w:color="auto"/>
+          <w:left w:val="double" w:sz="4" w:space="0" w:color="auto"/>
+          <w:bottom w:val="double" w:sz="4" w:space="0" w:color="auto"/>
+          <w:right w:val="double" w:sz="4" w:space="0" w:color="auto"/>
+          <w:insideH w:val="single" w:sz="6" w:space="0" w:color="auto"/>
+          <w:insideV w:val="single" w:sz="6" w:space="0" w:color="auto"/>
+        </w:tblBorders>
+        <w:tblLayout w:type="fixed"/>
+        <w:tblLook w:val="0000" w:firstRow="0" w:lastRow="0" w:firstColumn="0" w:lastColumn="0" w:noHBand="0" w:noVBand="0"/>
+      </w:tblPr>
+      <w:tblGrid>
+        <w:gridCol w:w="900"/>
+        <w:gridCol w:w="3960"/>
+        <w:gridCol w:w="4500"/>
+        <w:gridCol w:w="1260"/>
+        <w:gridCol w:w="2880"/>
+      </w:tblGrid>
+      <w:tr>
+        <w:trPr>
+          <w:cantSplit/>
+          <w:tblHeader/>
+        </w:trPr>
+        <w:tc>
+          <w:tcPr>
+            <w:tcW w:w="900" w:type="dxa"/>
+            <w:shd w:val="clear" w:color="auto" w:fill="A6A6A6"/>
+          </w:tcPr>
+          <w:p>
+            <w:pPr>
+              <w:rPr>
+                <w:i/>
+              </w:rPr>
+            </w:pPr>
+            <w:r>
+              <w:t>TEST#</w:t>
+            </w:r>
+          </w:p>
+        </w:tc>
+        <w:tc>
+          <w:tcPr>
+            <w:tcW w:w="3960" w:type="dxa"/>
+            <w:shd w:val="clear" w:color="auto" w:fill="A6A6A6"/>
+          </w:tcPr>
+          <w:p>
+            <w:pPr>
+              <w:rPr>
+                <w:i/>
+              </w:rPr>
+            </w:pPr>
+            <w:r>
+              <w:t>ACTION</w:t>
+            </w:r>
+          </w:p>
+        </w:tc>
+        <w:tc>
+          <w:tcPr>
+            <w:tcW w:w="4500" w:type="dxa"/>
+            <w:shd w:val="clear" w:color="auto" w:fill="A6A6A6"/>
+          </w:tcPr>
+          <w:p>
+            <w:pPr>
+              <w:rPr>
+                <w:i/>
+              </w:rPr>
+            </w:pPr>
+            <w:r>
+              <w:t xml:space="preserve">EXPECTED RESULTS </w:t>
+            </w:r>
+          </w:p>
+        </w:tc>
+        <w:tc>
+          <w:tcPr>
+            <w:tcW w:w="1260" w:type="dxa"/>
+            <w:shd w:val="clear" w:color="auto" w:fill="A6A6A6"/>
+          </w:tcPr>
+          <w:p>
+            <w:pPr>
+              <w:rPr>
+                <w:i/>
+              </w:rPr>
+            </w:pPr>
+            <w:r>
+              <w:t>RESULTS</w:t>
+            </w:r>
+          </w:p>
+          <w:p>
+            <w:pPr>
+              <w:rPr>
+                <w:i/>
+              </w:rPr>
+            </w:pPr>
+            <w:r>
+              <w:t>P/F/I</w:t>
+            </w:r>
+          </w:p>
+        </w:tc>
+        <w:tc>
+          <w:tcPr>
+            <w:tcW w:w="2880" w:type="dxa"/>
+            <w:shd w:val="clear" w:color="auto" w:fill="A6A6A6"/>
+          </w:tcPr>
+          <w:p>
+            <w:pPr>
+              <w:rPr>
+                <w:i/>
+              </w:rPr>
+            </w:pPr>
+            <w:r>
+              <w:t>COMMENTS</w:t>
+            </w:r>
+          </w:p>
+        </w:tc>
+      </w:tr>
+      <w:tr>
+        <w:trPr>
+          <w:cantSplit/>
+        </w:trPr>
+        <w:tc>
+          <w:tcPr>
+            <w:tcW w:w="900" w:type="dxa"/>
+          </w:tcPr>
+          <w:p>
+            <w:pPr>
+              <w:rPr>
+                <w:rFonts w:asciiTheme="minorHAnsi" w:hAnsiTheme="minorHAnsi"/>
+                <w:bCs/>
+              </w:rPr>
+            </w:pPr>
+            <w:r>
+              <w:rPr>
+                <w:rFonts w:asciiTheme="minorHAnsi" w:hAnsiTheme="minorHAnsi"/>
+                <w:bCs/>
+              </w:rPr>
+              <w:t>3.1</w:t>
+            </w:r>
+          </w:p>
+        </w:tc>
+        <w:tc>
+          <w:tcPr>
+            <w:tcW w:w="3960" w:type="dxa"/>
+          </w:tcPr>
+          <w:p>
+            <w:pPr>
+              <w:overflowPunct/>
+              <w:textAlignment w:val="auto"/>
+              <w:rPr>
+                <w:rFonts w:ascii="Consolas" w:hAnsi="Consolas" w:cs="Consolas"/>
+                <w:sz w:val="19"/>
+                <w:szCs w:val="19"/>
+              </w:rPr>
+            </w:pPr>
+          </w:p>
+          <w:p>
+            <w:pPr>
+              <w:overflowPunct/>
+              <w:textAlignment w:val="auto"/>
+              <w:rPr>
+                <w:rFonts w:ascii="Consolas" w:hAnsi="Consolas" w:cs="Consolas"/>
+                <w:sz w:val="19"/>
+                <w:szCs w:val="19"/>
+              </w:rPr>
+            </w:pPr>
+            <w:r>
+              <w:rPr>
+                <w:rFonts w:ascii="Consolas" w:hAnsi="Consolas" w:cs="Consolas"/>
+                <w:color w:val="0000FF"/>
+                <w:sz w:val="19"/>
+                <w:szCs w:val="19"/>
+              </w:rPr>
+              <w:t>SELECT</w:t>
+            </w:r>
+            <w:r>
+              <w:rPr>
+                <w:rFonts w:ascii="Consolas" w:hAnsi="Consolas" w:cs="Consolas"/>
+                <w:sz w:val="19"/>
+                <w:szCs w:val="19"/>
+              </w:rPr>
+              <w:t xml:space="preserve"> [EC]</w:t>
+            </w:r>
+            <w:r>
+              <w:rPr>
+                <w:rFonts w:ascii="Consolas" w:hAnsi="Consolas" w:cs="Consolas"/>
+                <w:color w:val="808080"/>
+                <w:sz w:val="19"/>
+                <w:szCs w:val="19"/>
+              </w:rPr>
+              <w:t>.</w:t>
+            </w:r>
+            <w:r>
+              <w:rPr>
+                <w:rFonts w:ascii="Consolas" w:hAnsi="Consolas" w:cs="Consolas"/>
+                <w:sz w:val="19"/>
+                <w:szCs w:val="19"/>
+              </w:rPr>
+              <w:t>[fn_strGetUserRole]</w:t>
+            </w:r>
+            <w:r>
+              <w:rPr>
+                <w:rFonts w:ascii="Consolas" w:hAnsi="Consolas" w:cs="Consolas"/>
+                <w:color w:val="0000FF"/>
+                <w:sz w:val="19"/>
+                <w:szCs w:val="19"/>
+              </w:rPr>
+              <w:t xml:space="preserve"> </w:t>
+            </w:r>
+            <w:r>
+              <w:rPr>
+                <w:rFonts w:ascii="Consolas" w:hAnsi="Consolas" w:cs="Consolas"/>
+                <w:color w:val="808080"/>
+                <w:sz w:val="19"/>
+                <w:szCs w:val="19"/>
+              </w:rPr>
+              <w:t>(</w:t>
+            </w:r>
+            <w:r>
+              <w:rPr>
+                <w:rFonts w:ascii="Consolas" w:hAnsi="Consolas" w:cs="Consolas"/>
+                <w:color w:val="FF0000"/>
+                <w:sz w:val="19"/>
+                <w:szCs w:val="19"/>
+              </w:rPr>
+              <w:t>'236532'</w:t>
+            </w:r>
+            <w:r>
+              <w:rPr>
+                <w:rFonts w:ascii="Consolas" w:hAnsi="Consolas" w:cs="Consolas"/>
+                <w:color w:val="808080"/>
+                <w:sz w:val="19"/>
+                <w:szCs w:val="19"/>
+              </w:rPr>
+              <w:t>)</w:t>
+            </w:r>
+          </w:p>
+          <w:p>
+            <w:pPr>
+              <w:overflowPunct/>
+              <w:textAlignment w:val="auto"/>
+              <w:rPr>
+                <w:rFonts w:ascii="Consolas" w:hAnsi="Consolas" w:cs="Consolas"/>
+                <w:color w:val="0000FF"/>
+                <w:sz w:val="19"/>
+                <w:szCs w:val="19"/>
+              </w:rPr>
+            </w:pPr>
+            <w:r>
+              <w:rPr>
+                <w:rFonts w:ascii="Consolas" w:hAnsi="Consolas" w:cs="Consolas"/>
+                <w:color w:val="0000FF"/>
+                <w:sz w:val="19"/>
+                <w:szCs w:val="19"/>
+              </w:rPr>
+              <w:t>GO</w:t>
+            </w:r>
+          </w:p>
+          <w:p>
+            <w:pPr>
+              <w:overflowPunct/>
+              <w:textAlignment w:val="auto"/>
+            </w:pPr>
+          </w:p>
+        </w:tc>
+        <w:tc>
+          <w:tcPr>
+            <w:tcW w:w="4500" w:type="dxa"/>
+          </w:tcPr>
+          <w:p>
+            <w:r>
+              <w:t>Analyst</w:t>
+            </w:r>
+          </w:p>
+        </w:tc>
+        <w:tc>
+          <w:tcPr>
+            <w:tcW w:w="1260" w:type="dxa"/>
+          </w:tcPr>
+          <w:p>
+            <w:pPr>
+              <w:rPr>
+                <w:rFonts w:asciiTheme="minorHAnsi" w:hAnsiTheme="minorHAnsi"/>
+                <w:bCs/>
+              </w:rPr>
+            </w:pPr>
+            <w:r>
+              <w:rPr>
+                <w:rFonts w:asciiTheme="minorHAnsi" w:hAnsiTheme="minorHAnsi"/>
+                <w:bCs/>
+              </w:rPr>
+              <w:t>P</w:t>
+            </w:r>
+          </w:p>
+        </w:tc>
+        <w:tc>
+          <w:tcPr>
+            <w:tcW w:w="2880" w:type="dxa"/>
+          </w:tcPr>
+          <w:p>
+            <w:pPr>
+              <w:rPr>
+                <w:rFonts w:asciiTheme="minorHAnsi" w:hAnsiTheme="minorHAnsi"/>
+                <w:bCs/>
+              </w:rPr>
+            </w:pPr>
+          </w:p>
+        </w:tc>
+      </w:tr>
+      <w:tr>
+        <w:trPr>
+          <w:cantSplit/>
+        </w:trPr>
+        <w:tc>
+          <w:tcPr>
+            <w:tcW w:w="900" w:type="dxa"/>
+          </w:tcPr>
+          <w:p>
+            <w:r>
+              <w:rPr>
+                <w:rFonts w:asciiTheme="minorHAnsi" w:hAnsiTheme="minorHAnsi"/>
+                <w:bCs/>
+              </w:rPr>
+              <w:t>3.2</w:t>
+            </w:r>
+          </w:p>
+        </w:tc>
+        <w:tc>
+          <w:tcPr>
+            <w:tcW w:w="3960" w:type="dxa"/>
+          </w:tcPr>
+          <w:p>
+            <w:pPr>
+              <w:overflowPunct/>
+              <w:textAlignment w:val="auto"/>
+              <w:rPr>
+                <w:rFonts w:ascii="Consolas" w:hAnsi="Consolas" w:cs="Consolas"/>
+                <w:sz w:val="19"/>
+                <w:szCs w:val="19"/>
+              </w:rPr>
+            </w:pPr>
+            <w:r>
+              <w:rPr>
+                <w:rFonts w:ascii="Consolas" w:hAnsi="Consolas" w:cs="Consolas"/>
+                <w:sz w:val="19"/>
+                <w:szCs w:val="19"/>
+              </w:rPr>
+              <w:t>Login to Dev portal</w:t>
+            </w:r>
+            <w:r>
+              <w:rPr>
+                <w:rFonts w:ascii="Consolas" w:hAnsi="Consolas" w:cs="Consolas"/>
+                <w:sz w:val="19"/>
+                <w:szCs w:val="19"/>
+              </w:rPr>
+              <w:t xml:space="preserve"> as a WPOP12 user</w:t>
+            </w:r>
+          </w:p>
+          <w:p>
+            <w:pPr>
+              <w:overflowPunct/>
+              <w:textAlignment w:val="auto"/>
+              <w:rPr>
+                <w:rFonts w:ascii="Consolas" w:hAnsi="Consolas" w:cs="Consolas"/>
+                <w:color w:val="0000FF"/>
+                <w:sz w:val="19"/>
+                <w:szCs w:val="19"/>
+              </w:rPr>
+            </w:pPr>
+            <w:r>
+              <w:rPr>
+                <w:rFonts w:ascii="Consolas" w:hAnsi="Consolas" w:cs="Consolas"/>
+                <w:color w:val="0000FF"/>
+                <w:sz w:val="19"/>
+                <w:szCs w:val="19"/>
+              </w:rPr>
+              <w:t xml:space="preserve"> </w:t>
+            </w:r>
+            <w:hyperlink r:id="rId9" w:history="1">
+              <w:r>
+                <w:rPr>
+                  <w:rStyle w:val="Hyperlink"/>
+                  <w:rFonts w:ascii="Consolas" w:hAnsi="Consolas" w:cs="Consolas"/>
+                  <w:sz w:val="19"/>
+                  <w:szCs w:val="19"/>
+                </w:rPr>
+                <w:t>https://f3420-mpmd01/eCoachingLog_Dev/</w:t>
+              </w:r>
+            </w:hyperlink>
+          </w:p>
+          <w:p>
+            <w:pPr>
+              <w:overflowPunct/>
+              <w:textAlignment w:val="auto"/>
+              <w:rPr>
+                <w:rFonts w:ascii="Consolas" w:hAnsi="Consolas" w:cs="Consolas"/>
+                <w:color w:val="0000FF"/>
+                <w:sz w:val="19"/>
+                <w:szCs w:val="19"/>
+              </w:rPr>
+            </w:pPr>
+            <w:r>
+              <w:rPr>
+                <w:rFonts w:ascii="Consolas" w:hAnsi="Consolas" w:cs="Consolas"/>
+                <w:color w:val="0000FF"/>
+                <w:sz w:val="19"/>
+                <w:szCs w:val="19"/>
+              </w:rPr>
+              <w:t>and see if new submission tab is available</w:t>
+            </w:r>
+          </w:p>
+          <w:p/>
+        </w:tc>
+        <w:tc>
+          <w:tcPr>
+            <w:tcW w:w="4500" w:type="dxa"/>
+          </w:tcPr>
+          <w:p>
+            <w:r>
+              <w:t>yes</w:t>
+            </w:r>
+          </w:p>
+        </w:tc>
+        <w:tc>
+          <w:tcPr>
+            <w:tcW w:w="1260" w:type="dxa"/>
+          </w:tcPr>
+          <w:p>
+            <w:r>
+              <w:t>P</w:t>
+            </w:r>
+          </w:p>
+        </w:tc>
+        <w:tc>
+          <w:tcPr>
+            <w:tcW w:w="2880" w:type="dxa"/>
+          </w:tcPr>
+          <w:p>
+            <w:pPr>
+              <w:rPr>
+                <w:rFonts w:asciiTheme="minorHAnsi" w:hAnsiTheme="minorHAnsi"/>
+                <w:bCs/>
+              </w:rPr>
+            </w:pPr>
+          </w:p>
+        </w:tc>
+      </w:tr>
+      <w:tr>
+        <w:trPr>
+          <w:cantSplit/>
+        </w:trPr>
+        <w:tc>
+          <w:tcPr>
+            <w:tcW w:w="900" w:type="dxa"/>
+          </w:tcPr>
+          <w:p>
+            <w:r>
+              <w:rPr>
+                <w:rFonts w:asciiTheme="minorHAnsi" w:hAnsiTheme="minorHAnsi"/>
+                <w:bCs/>
+              </w:rPr>
+              <w:t>3.3</w:t>
+            </w:r>
+          </w:p>
+        </w:tc>
+        <w:tc>
+          <w:tcPr>
+            <w:tcW w:w="3960" w:type="dxa"/>
+          </w:tcPr>
+          <w:p>
+            <w:pPr>
+              <w:overflowPunct/>
+              <w:textAlignment w:val="auto"/>
+            </w:pPr>
+            <w:r>
+              <w:t>Check available Modules in drop down</w:t>
+            </w:r>
+          </w:p>
+        </w:tc>
+        <w:tc>
+          <w:tcPr>
+            <w:tcW w:w="4500" w:type="dxa"/>
+          </w:tcPr>
+          <w:p>
+            <w:r>
+              <w:t>CSR and Supervisor</w:t>
+            </w:r>
+          </w:p>
+        </w:tc>
+        <w:tc>
+          <w:tcPr>
+            <w:tcW w:w="1260" w:type="dxa"/>
+          </w:tcPr>
+          <w:p>
+            <w:r>
+              <w:t>P</w:t>
+            </w:r>
+          </w:p>
+        </w:tc>
+        <w:tc>
+          <w:tcPr>
+            <w:tcW w:w="2880" w:type="dxa"/>
+          </w:tcPr>
+          <w:p>
+            <w:pPr>
+              <w:rPr>
+                <w:rFonts w:asciiTheme="minorHAnsi" w:hAnsiTheme="minorHAnsi"/>
+                <w:bCs/>
+              </w:rPr>
+            </w:pPr>
+          </w:p>
+        </w:tc>
+      </w:tr>
+      <w:tr>
+        <w:trPr>
+          <w:cantSplit/>
+        </w:trPr>
+        <w:tc>
+          <w:tcPr>
+            <w:tcW w:w="900" w:type="dxa"/>
+          </w:tcPr>
+          <w:p>
+            <w:r>
+              <w:rPr>
+                <w:rFonts w:asciiTheme="minorHAnsi" w:hAnsiTheme="minorHAnsi"/>
+                <w:bCs/>
+              </w:rPr>
+              <w:t>3.4</w:t>
+            </w:r>
+          </w:p>
+        </w:tc>
+        <w:tc>
+          <w:tcPr>
+            <w:tcW w:w="3960" w:type="dxa"/>
+          </w:tcPr>
+          <w:p>
+            <w:pPr>
+              <w:overflowPunct/>
+              <w:textAlignment w:val="auto"/>
+              <w:rPr>
+                <w:rFonts w:ascii="Consolas" w:hAnsi="Consolas" w:cs="Consolas"/>
+                <w:sz w:val="19"/>
+                <w:szCs w:val="19"/>
+              </w:rPr>
+            </w:pPr>
+            <w:r>
+              <w:rPr>
+                <w:rFonts w:ascii="Consolas" w:hAnsi="Consolas" w:cs="Consolas"/>
+                <w:sz w:val="19"/>
+                <w:szCs w:val="19"/>
+              </w:rPr>
+              <w:t>Login to Dev portal</w:t>
+            </w:r>
+            <w:r>
+              <w:rPr>
+                <w:rFonts w:ascii="Consolas" w:hAnsi="Consolas" w:cs="Consolas"/>
+                <w:sz w:val="19"/>
+                <w:szCs w:val="19"/>
+              </w:rPr>
+              <w:t xml:space="preserve"> as a WPOP12 user</w:t>
+            </w:r>
+          </w:p>
+          <w:p>
+            <w:pPr>
+              <w:overflowPunct/>
+              <w:textAlignment w:val="auto"/>
+              <w:rPr>
+                <w:rFonts w:ascii="Consolas" w:hAnsi="Consolas" w:cs="Consolas"/>
+                <w:color w:val="0000FF"/>
+                <w:sz w:val="19"/>
+                <w:szCs w:val="19"/>
+              </w:rPr>
+            </w:pPr>
+            <w:r>
+              <w:rPr>
+                <w:rFonts w:ascii="Consolas" w:hAnsi="Consolas" w:cs="Consolas"/>
+                <w:color w:val="0000FF"/>
+                <w:sz w:val="19"/>
+                <w:szCs w:val="19"/>
+              </w:rPr>
+              <w:t xml:space="preserve"> </w:t>
+            </w:r>
+            <w:hyperlink r:id="rId10" w:history="1">
+              <w:r>
+                <w:rPr>
+                  <w:rStyle w:val="Hyperlink"/>
+                  <w:rFonts w:ascii="Consolas" w:hAnsi="Consolas" w:cs="Consolas"/>
+                  <w:sz w:val="19"/>
+                  <w:szCs w:val="19"/>
+                </w:rPr>
+                <w:t>https://f3420-mpmd01/eCoachingLog_Dev/</w:t>
+              </w:r>
+            </w:hyperlink>
+          </w:p>
+          <w:p>
+            <w:pPr>
+              <w:overflowPunct/>
+              <w:textAlignment w:val="auto"/>
+              <w:rPr>
+                <w:rFonts w:ascii="Consolas" w:hAnsi="Consolas" w:cs="Consolas"/>
+                <w:color w:val="0000FF"/>
+                <w:sz w:val="19"/>
+                <w:szCs w:val="19"/>
+              </w:rPr>
+            </w:pPr>
+            <w:r>
+              <w:rPr>
+                <w:rFonts w:ascii="Consolas" w:hAnsi="Consolas" w:cs="Consolas"/>
+                <w:color w:val="0000FF"/>
+                <w:sz w:val="19"/>
+                <w:szCs w:val="19"/>
+              </w:rPr>
+              <w:t>and see if new Historical Dashboard tab is available</w:t>
+            </w:r>
+          </w:p>
+          <w:p/>
+        </w:tc>
+        <w:tc>
+          <w:tcPr>
+            <w:tcW w:w="4500" w:type="dxa"/>
+          </w:tcPr>
+          <w:p>
+            <w:r>
+              <w:t>Yes</w:t>
+            </w:r>
+          </w:p>
+        </w:tc>
+        <w:tc>
+          <w:tcPr>
+            <w:tcW w:w="1260" w:type="dxa"/>
+          </w:tcPr>
+          <w:p>
+            <w:r>
+              <w:t>P</w:t>
+            </w:r>
+          </w:p>
+        </w:tc>
+        <w:tc>
+          <w:tcPr>
+            <w:tcW w:w="2880" w:type="dxa"/>
+          </w:tcPr>
+          <w:p>
+            <w:pPr>
+              <w:rPr>
+                <w:rFonts w:asciiTheme="minorHAnsi" w:hAnsiTheme="minorHAnsi"/>
+                <w:bCs/>
+              </w:rPr>
+            </w:pPr>
+          </w:p>
+        </w:tc>
+      </w:tr>
+      <w:tr>
+        <w:trPr>
+          <w:cantSplit/>
+        </w:trPr>
+        <w:tc>
+          <w:tcPr>
+            <w:tcW w:w="900" w:type="dxa"/>
+          </w:tcPr>
+          <w:p>
+            <w:pPr>
+              <w:rPr>
+                <w:rFonts w:asciiTheme="minorHAnsi" w:hAnsiTheme="minorHAnsi"/>
+                <w:bCs/>
+              </w:rPr>
+            </w:pPr>
+            <w:r>
+              <w:rPr>
+                <w:rFonts w:asciiTheme="minorHAnsi" w:hAnsiTheme="minorHAnsi"/>
+                <w:bCs/>
+              </w:rPr>
+              <w:t>3.5</w:t>
+            </w:r>
+          </w:p>
+        </w:tc>
+        <w:tc>
+          <w:tcPr>
+            <w:tcW w:w="3960" w:type="dxa"/>
+          </w:tcPr>
+          <w:p>
+            <w:pPr>
+              <w:overflowPunct/>
+              <w:textAlignment w:val="auto"/>
+            </w:pPr>
+            <w:r>
+              <w:t>Open a log for review</w:t>
+            </w:r>
+          </w:p>
+        </w:tc>
+        <w:tc>
+          <w:tcPr>
+            <w:tcW w:w="4500" w:type="dxa"/>
+          </w:tcPr>
+          <w:p>
+            <w:r>
+              <w:t>Log details should be displayed.</w:t>
+            </w:r>
+          </w:p>
+        </w:tc>
+        <w:tc>
+          <w:tcPr>
+            <w:tcW w:w="1260" w:type="dxa"/>
+          </w:tcPr>
+          <w:p>
+            <w:pPr>
+              <w:rPr>
+                <w:rFonts w:asciiTheme="minorHAnsi" w:hAnsiTheme="minorHAnsi"/>
+                <w:bCs/>
+              </w:rPr>
+            </w:pPr>
+          </w:p>
+        </w:tc>
+        <w:tc>
+          <w:tcPr>
+            <w:tcW w:w="2880" w:type="dxa"/>
+          </w:tcPr>
+          <w:p>
+            <w:pPr>
+              <w:rPr>
+                <w:rFonts w:asciiTheme="minorHAnsi" w:hAnsiTheme="minorHAnsi"/>
+                <w:bCs/>
+              </w:rPr>
+            </w:pPr>
+          </w:p>
+        </w:tc>
+      </w:tr>
+      <w:tr>
+        <w:trPr>
+          <w:cantSplit/>
+        </w:trPr>
+        <w:tc>
+          <w:tcPr>
+            <w:tcW w:w="900" w:type="dxa"/>
+          </w:tcPr>
+          <w:p>
+            <w:pPr>
+              <w:rPr>
+                <w:rFonts w:asciiTheme="minorHAnsi" w:hAnsiTheme="minorHAnsi"/>
+                <w:bCs/>
+              </w:rPr>
+            </w:pPr>
+          </w:p>
+        </w:tc>
+        <w:tc>
+          <w:tcPr>
+            <w:tcW w:w="3960" w:type="dxa"/>
+          </w:tcPr>
+          <w:p/>
+        </w:tc>
+        <w:tc>
+          <w:tcPr>
+            <w:tcW w:w="4500" w:type="dxa"/>
+          </w:tcPr>
+          <w:p/>
+        </w:tc>
+        <w:tc>
+          <w:tcPr>
+            <w:tcW w:w="1260" w:type="dxa"/>
+          </w:tcPr>
+          <w:p>
+            <w:pPr>
+              <w:rPr>
+                <w:rFonts w:asciiTheme="minorHAnsi" w:hAnsiTheme="minorHAnsi"/>
+                <w:bCs/>
+              </w:rPr>
+            </w:pPr>
+          </w:p>
+        </w:tc>
+        <w:tc>
+          <w:tcPr>
+            <w:tcW w:w="2880" w:type="dxa"/>
+          </w:tcPr>
+          <w:p>
+            <w:pPr>
+              <w:rPr>
+                <w:rFonts w:asciiTheme="minorHAnsi" w:hAnsiTheme="minorHAnsi"/>
+                <w:bCs/>
+              </w:rPr>
+            </w:pPr>
+          </w:p>
+        </w:tc>
+      </w:tr>
+    </w:tbl>
+    <w:p>
+      <w:pPr>
         <w:overflowPunct/>
         <w:textAlignment w:val="auto"/>
         <w:rPr>
@@ -5204,10 +6345,20 @@
         </w:rPr>
       </w:pPr>
     </w:p>
+    <w:p>
+      <w:pPr>
+        <w:overflowPunct/>
+        <w:textAlignment w:val="auto"/>
+        <w:rPr>
+          <w:rFonts w:ascii="Courier New" w:hAnsi="Courier New" w:cs="Courier New"/>
+          <w:noProof/>
+        </w:rPr>
+      </w:pPr>
+    </w:p>
     <w:sectPr>
-      <w:headerReference w:type="default" r:id="rId9"/>
-      <w:footerReference w:type="default" r:id="rId10"/>
-      <w:footerReference w:type="first" r:id="rId11"/>
+      <w:headerReference w:type="default" r:id="rId11"/>
+      <w:footerReference w:type="default" r:id="rId12"/>
+      <w:footerReference w:type="first" r:id="rId13"/>
       <w:pgSz w:w="15840" w:h="12240" w:orient="landscape" w:code="1"/>
       <w:pgMar w:top="720" w:right="1080" w:bottom="720" w:left="1080" w:header="720" w:footer="720" w:gutter="0"/>
       <w:cols w:space="720"/>
@@ -5358,7 +6509,7 @@
         <w:sz w:val="18"/>
         <w:szCs w:val="18"/>
       </w:rPr>
-      <w:t>2</w:t>
+      <w:t>7</w:t>
     </w:r>
     <w:r>
       <w:rPr>
@@ -5407,7 +6558,7 @@
         <w:sz w:val="18"/>
         <w:szCs w:val="18"/>
       </w:rPr>
-      <w:t>6</w:t>
+      <w:t>7</w:t>
     </w:r>
     <w:r>
       <w:rPr>
@@ -6440,6 +7591,122 @@
     </w:lvl>
   </w:abstractNum>
   <w:abstractNum w:abstractNumId="8" w15:restartNumberingAfterBreak="0">
+    <w:nsid w:val="1D591558"/>
+    <w:multiLevelType w:val="hybridMultilevel"/>
+    <w:tmpl w:val="7C8CA3AE"/>
+    <w:lvl w:ilvl="0" w:tplc="0409000F">
+      <w:start w:val="1"/>
+      <w:numFmt w:val="decimal"/>
+      <w:lvlText w:val="%1."/>
+      <w:lvlJc w:val="left"/>
+      <w:pPr>
+        <w:tabs>
+          <w:tab w:val="num" w:pos="720"/>
+        </w:tabs>
+        <w:ind w:left="720" w:hanging="360"/>
+      </w:pPr>
+    </w:lvl>
+    <w:lvl w:ilvl="1" w:tplc="4056895E">
+      <w:start w:val="1"/>
+      <w:numFmt w:val="decimal"/>
+      <w:lvlText w:val="%2."/>
+      <w:lvlJc w:val="left"/>
+      <w:pPr>
+        <w:tabs>
+          <w:tab w:val="num" w:pos="1440"/>
+        </w:tabs>
+        <w:ind w:left="1440" w:hanging="360"/>
+      </w:pPr>
+      <w:rPr>
+        <w:rFonts w:hint="default"/>
+      </w:rPr>
+    </w:lvl>
+    <w:lvl w:ilvl="2" w:tplc="0409001B" w:tentative="1">
+      <w:start w:val="1"/>
+      <w:numFmt w:val="lowerRoman"/>
+      <w:lvlText w:val="%3."/>
+      <w:lvlJc w:val="right"/>
+      <w:pPr>
+        <w:tabs>
+          <w:tab w:val="num" w:pos="2160"/>
+        </w:tabs>
+        <w:ind w:left="2160" w:hanging="180"/>
+      </w:pPr>
+    </w:lvl>
+    <w:lvl w:ilvl="3" w:tplc="0409000F" w:tentative="1">
+      <w:start w:val="1"/>
+      <w:numFmt w:val="decimal"/>
+      <w:lvlText w:val="%4."/>
+      <w:lvlJc w:val="left"/>
+      <w:pPr>
+        <w:tabs>
+          <w:tab w:val="num" w:pos="2880"/>
+        </w:tabs>
+        <w:ind w:left="2880" w:hanging="360"/>
+      </w:pPr>
+    </w:lvl>
+    <w:lvl w:ilvl="4" w:tplc="04090019" w:tentative="1">
+      <w:start w:val="1"/>
+      <w:numFmt w:val="lowerLetter"/>
+      <w:lvlText w:val="%5."/>
+      <w:lvlJc w:val="left"/>
+      <w:pPr>
+        <w:tabs>
+          <w:tab w:val="num" w:pos="3600"/>
+        </w:tabs>
+        <w:ind w:left="3600" w:hanging="360"/>
+      </w:pPr>
+    </w:lvl>
+    <w:lvl w:ilvl="5" w:tplc="0409001B" w:tentative="1">
+      <w:start w:val="1"/>
+      <w:numFmt w:val="lowerRoman"/>
+      <w:lvlText w:val="%6."/>
+      <w:lvlJc w:val="right"/>
+      <w:pPr>
+        <w:tabs>
+          <w:tab w:val="num" w:pos="4320"/>
+        </w:tabs>
+        <w:ind w:left="4320" w:hanging="180"/>
+      </w:pPr>
+    </w:lvl>
+    <w:lvl w:ilvl="6" w:tplc="0409000F" w:tentative="1">
+      <w:start w:val="1"/>
+      <w:numFmt w:val="decimal"/>
+      <w:lvlText w:val="%7."/>
+      <w:lvlJc w:val="left"/>
+      <w:pPr>
+        <w:tabs>
+          <w:tab w:val="num" w:pos="5040"/>
+        </w:tabs>
+        <w:ind w:left="5040" w:hanging="360"/>
+      </w:pPr>
+    </w:lvl>
+    <w:lvl w:ilvl="7" w:tplc="04090019" w:tentative="1">
+      <w:start w:val="1"/>
+      <w:numFmt w:val="lowerLetter"/>
+      <w:lvlText w:val="%8."/>
+      <w:lvlJc w:val="left"/>
+      <w:pPr>
+        <w:tabs>
+          <w:tab w:val="num" w:pos="5760"/>
+        </w:tabs>
+        <w:ind w:left="5760" w:hanging="360"/>
+      </w:pPr>
+    </w:lvl>
+    <w:lvl w:ilvl="8" w:tplc="0409001B" w:tentative="1">
+      <w:start w:val="1"/>
+      <w:numFmt w:val="lowerRoman"/>
+      <w:lvlText w:val="%9."/>
+      <w:lvlJc w:val="right"/>
+      <w:pPr>
+        <w:tabs>
+          <w:tab w:val="num" w:pos="6480"/>
+        </w:tabs>
+        <w:ind w:left="6480" w:hanging="180"/>
+      </w:pPr>
+    </w:lvl>
+  </w:abstractNum>
+  <w:abstractNum w:abstractNumId="9" w15:restartNumberingAfterBreak="0">
     <w:nsid w:val="1FA35B1E"/>
     <w:multiLevelType w:val="hybridMultilevel"/>
     <w:tmpl w:val="3B488D06"/>
@@ -6552,7 +7819,7 @@
       </w:rPr>
     </w:lvl>
   </w:abstractNum>
-  <w:abstractNum w:abstractNumId="9" w15:restartNumberingAfterBreak="0">
+  <w:abstractNum w:abstractNumId="10" w15:restartNumberingAfterBreak="0">
     <w:nsid w:val="2F2B4803"/>
     <w:multiLevelType w:val="hybridMultilevel"/>
     <w:tmpl w:val="1170495A"/>
@@ -6641,7 +7908,7 @@
       </w:pPr>
     </w:lvl>
   </w:abstractNum>
-  <w:abstractNum w:abstractNumId="10" w15:restartNumberingAfterBreak="0">
+  <w:abstractNum w:abstractNumId="11" w15:restartNumberingAfterBreak="0">
     <w:nsid w:val="2FBE3B5E"/>
     <w:multiLevelType w:val="hybridMultilevel"/>
     <w:tmpl w:val="1FD465FE"/>
@@ -6757,7 +8024,7 @@
       </w:pPr>
     </w:lvl>
   </w:abstractNum>
-  <w:abstractNum w:abstractNumId="11" w15:restartNumberingAfterBreak="0">
+  <w:abstractNum w:abstractNumId="12" w15:restartNumberingAfterBreak="0">
     <w:nsid w:val="35CF0A7E"/>
     <w:multiLevelType w:val="hybridMultilevel"/>
     <w:tmpl w:val="D41CCF5C"/>
@@ -6869,10 +8136,10 @@
       </w:rPr>
     </w:lvl>
   </w:abstractNum>
-  <w:abstractNum w:abstractNumId="12" w15:restartNumberingAfterBreak="0">
+  <w:abstractNum w:abstractNumId="13" w15:restartNumberingAfterBreak="0">
     <w:nsid w:val="388921D8"/>
     <w:multiLevelType w:val="hybridMultilevel"/>
-    <w:tmpl w:val="7C8CA3AE"/>
+    <w:tmpl w:val="F9E08BA4"/>
     <w:lvl w:ilvl="0" w:tplc="0409000F">
       <w:start w:val="1"/>
       <w:numFmt w:val="decimal"/>
@@ -6985,7 +8252,7 @@
       </w:pPr>
     </w:lvl>
   </w:abstractNum>
-  <w:abstractNum w:abstractNumId="13" w15:restartNumberingAfterBreak="0">
+  <w:abstractNum w:abstractNumId="14" w15:restartNumberingAfterBreak="0">
     <w:nsid w:val="3C537D23"/>
     <w:multiLevelType w:val="hybridMultilevel"/>
     <w:tmpl w:val="800A615A"/>
@@ -7101,7 +8368,7 @@
       </w:pPr>
     </w:lvl>
   </w:abstractNum>
-  <w:abstractNum w:abstractNumId="14" w15:restartNumberingAfterBreak="0">
+  <w:abstractNum w:abstractNumId="15" w15:restartNumberingAfterBreak="0">
     <w:nsid w:val="3FE21323"/>
     <w:multiLevelType w:val="hybridMultilevel"/>
     <w:tmpl w:val="82EE6064"/>
@@ -7217,7 +8484,7 @@
       </w:pPr>
     </w:lvl>
   </w:abstractNum>
-  <w:abstractNum w:abstractNumId="15" w15:restartNumberingAfterBreak="0">
+  <w:abstractNum w:abstractNumId="16" w15:restartNumberingAfterBreak="0">
     <w:nsid w:val="41A2289E"/>
     <w:multiLevelType w:val="hybridMultilevel"/>
     <w:tmpl w:val="AA58761E"/>
@@ -7333,7 +8600,7 @@
       </w:pPr>
     </w:lvl>
   </w:abstractNum>
-  <w:abstractNum w:abstractNumId="16" w15:restartNumberingAfterBreak="0">
+  <w:abstractNum w:abstractNumId="17" w15:restartNumberingAfterBreak="0">
     <w:nsid w:val="4BE55504"/>
     <w:multiLevelType w:val="hybridMultilevel"/>
     <w:tmpl w:val="90B6FEF0"/>
@@ -7449,7 +8716,7 @@
       </w:pPr>
     </w:lvl>
   </w:abstractNum>
-  <w:abstractNum w:abstractNumId="17" w15:restartNumberingAfterBreak="0">
+  <w:abstractNum w:abstractNumId="18" w15:restartNumberingAfterBreak="0">
     <w:nsid w:val="4C9B20E6"/>
     <w:multiLevelType w:val="hybridMultilevel"/>
     <w:tmpl w:val="126AE5BC"/>
@@ -7561,7 +8828,7 @@
       </w:rPr>
     </w:lvl>
   </w:abstractNum>
-  <w:abstractNum w:abstractNumId="18" w15:restartNumberingAfterBreak="0">
+  <w:abstractNum w:abstractNumId="19" w15:restartNumberingAfterBreak="0">
     <w:nsid w:val="61850471"/>
     <w:multiLevelType w:val="hybridMultilevel"/>
     <w:tmpl w:val="BDD4EBB0"/>
@@ -7677,7 +8944,7 @@
       </w:pPr>
     </w:lvl>
   </w:abstractNum>
-  <w:abstractNum w:abstractNumId="19" w15:restartNumberingAfterBreak="0">
+  <w:abstractNum w:abstractNumId="20" w15:restartNumberingAfterBreak="0">
     <w:nsid w:val="624A7C07"/>
     <w:multiLevelType w:val="hybridMultilevel"/>
     <w:tmpl w:val="9232ED26"/>
@@ -7793,7 +9060,7 @@
       </w:pPr>
     </w:lvl>
   </w:abstractNum>
-  <w:abstractNum w:abstractNumId="20" w15:restartNumberingAfterBreak="0">
+  <w:abstractNum w:abstractNumId="21" w15:restartNumberingAfterBreak="0">
     <w:nsid w:val="73543C3E"/>
     <w:multiLevelType w:val="hybridMultilevel"/>
     <w:tmpl w:val="B4662C8A"/>
@@ -7909,7 +9176,7 @@
       </w:pPr>
     </w:lvl>
   </w:abstractNum>
-  <w:abstractNum w:abstractNumId="21" w15:restartNumberingAfterBreak="0">
+  <w:abstractNum w:abstractNumId="22" w15:restartNumberingAfterBreak="0">
     <w:nsid w:val="77DD228F"/>
     <w:multiLevelType w:val="hybridMultilevel"/>
     <w:tmpl w:val="90B6FEF0"/>
@@ -8025,7 +9292,7 @@
       </w:pPr>
     </w:lvl>
   </w:abstractNum>
-  <w:abstractNum w:abstractNumId="22" w15:restartNumberingAfterBreak="0">
+  <w:abstractNum w:abstractNumId="23" w15:restartNumberingAfterBreak="0">
     <w:nsid w:val="7B59624A"/>
     <w:multiLevelType w:val="hybridMultilevel"/>
     <w:tmpl w:val="0898310A"/>
@@ -8115,31 +9382,31 @@
     </w:lvl>
   </w:abstractNum>
   <w:num w:numId="1">
-    <w:abstractNumId w:val="17"/>
+    <w:abstractNumId w:val="18"/>
   </w:num>
   <w:num w:numId="2">
-    <w:abstractNumId w:val="12"/>
+    <w:abstractNumId w:val="13"/>
   </w:num>
   <w:num w:numId="3">
-    <w:abstractNumId w:val="19"/>
+    <w:abstractNumId w:val="20"/>
   </w:num>
   <w:num w:numId="4">
-    <w:abstractNumId w:val="11"/>
+    <w:abstractNumId w:val="12"/>
   </w:num>
   <w:num w:numId="5">
     <w:abstractNumId w:val="1"/>
   </w:num>
   <w:num w:numId="6">
-    <w:abstractNumId w:val="8"/>
+    <w:abstractNumId w:val="9"/>
   </w:num>
   <w:num w:numId="7">
-    <w:abstractNumId w:val="14"/>
+    <w:abstractNumId w:val="15"/>
   </w:num>
   <w:num w:numId="8">
     <w:abstractNumId w:val="2"/>
   </w:num>
   <w:num w:numId="9">
-    <w:abstractNumId w:val="21"/>
+    <w:abstractNumId w:val="22"/>
   </w:num>
   <w:num w:numId="10">
     <w:abstractNumId w:val="3"/>
@@ -8151,13 +9418,13 @@
     <w:abstractNumId w:val="5"/>
   </w:num>
   <w:num w:numId="13">
-    <w:abstractNumId w:val="22"/>
+    <w:abstractNumId w:val="23"/>
   </w:num>
   <w:num w:numId="14">
-    <w:abstractNumId w:val="9"/>
+    <w:abstractNumId w:val="10"/>
   </w:num>
   <w:num w:numId="15">
-    <w:abstractNumId w:val="16"/>
+    <w:abstractNumId w:val="17"/>
   </w:num>
   <w:num w:numId="16">
     <w:abstractNumId w:val="0"/>
@@ -8166,22 +9433,25 @@
     <w:abstractNumId w:val="7"/>
   </w:num>
   <w:num w:numId="18">
-    <w:abstractNumId w:val="13"/>
+    <w:abstractNumId w:val="14"/>
   </w:num>
   <w:num w:numId="19">
     <w:abstractNumId w:val="6"/>
   </w:num>
   <w:num w:numId="20">
-    <w:abstractNumId w:val="20"/>
+    <w:abstractNumId w:val="21"/>
   </w:num>
   <w:num w:numId="21">
-    <w:abstractNumId w:val="15"/>
+    <w:abstractNumId w:val="16"/>
   </w:num>
   <w:num w:numId="22">
-    <w:abstractNumId w:val="18"/>
+    <w:abstractNumId w:val="19"/>
   </w:num>
   <w:num w:numId="23">
-    <w:abstractNumId w:val="10"/>
+    <w:abstractNumId w:val="11"/>
+  </w:num>
+  <w:num w:numId="24">
+    <w:abstractNumId w:val="8"/>
   </w:num>
   <w:numIdMacAtCleanup w:val="2"/>
 </w:numbering>
@@ -9491,7 +10761,7 @@
 </file>
 
 <file path=customXml/itemProps1.xml><?xml version="1.0" encoding="utf-8"?>
-<ds:datastoreItem xmlns:ds="http://schemas.openxmlformats.org/officeDocument/2006/customXml" ds:itemID="{1C12D9A4-5323-4B7B-AA6B-2F752CB2398E}">
+<ds:datastoreItem xmlns:ds="http://schemas.openxmlformats.org/officeDocument/2006/customXml" ds:itemID="{94876584-39FD-452E-B1D1-4F33640DA163}">
   <ds:schemaRefs>
     <ds:schemaRef ds:uri="http://schemas.openxmlformats.org/officeDocument/2006/bibliography"/>
   </ds:schemaRefs>

</xml_diff>